<commit_message>
#79 - revisao e ajustes dos casos de usos
</commit_message>
<xml_diff>
--- a/Requisitos/Casos de uso/Nível de Sistema/CSU08 - Manter Tipos de Pertence.docx
+++ b/Requisitos/Casos de uso/Nível de Sistema/CSU08 - Manter Tipos de Pertence.docx
@@ -287,14 +287,6 @@
               </w:rPr>
               <w:t>Administrador</w:t>
             </w:r>
-            <w:r>
-              <w:rPr>
-                <w:rFonts w:ascii="Times New Roman" w:eastAsia="Times New Roman" w:hAnsi="Times New Roman" w:cs="Times New Roman"/>
-                <w:sz w:val="24"/>
-                <w:szCs w:val="24"/>
-              </w:rPr>
-              <w:t xml:space="preserve"> da organização</w:t>
-            </w:r>
           </w:p>
         </w:tc>
       </w:tr>
@@ -465,9 +457,17 @@
                 <w:color w:val="FF0000"/>
                 <w:sz w:val="24"/>
                 <w:szCs w:val="24"/>
-                <w:u w:val="single"/>
-              </w:rPr>
-              <w:t>CSU10 - Autenticar usuário</w:t>
+              </w:rPr>
+              <w:t xml:space="preserve">CSU10 - Autenticar </w:t>
+            </w:r>
+            <w:r>
+              <w:rPr>
+                <w:rFonts w:ascii="Times New Roman" w:eastAsia="Times New Roman" w:hAnsi="Times New Roman" w:cs="Times New Roman"/>
+                <w:color w:val="FF0000"/>
+                <w:sz w:val="24"/>
+                <w:szCs w:val="24"/>
+              </w:rPr>
+              <w:t>Pessoa</w:t>
             </w:r>
             <w:r>
               <w:rPr>
@@ -3109,7 +3109,23 @@
                 <w:sz w:val="24"/>
                 <w:szCs w:val="24"/>
               </w:rPr>
-              <w:t xml:space="preserve"> Livro não pode ser excluído. Sistema exibe mensagem “O </w:t>
+              <w:t xml:space="preserve"> </w:t>
+            </w:r>
+            <w:r>
+              <w:rPr>
+                <w:rFonts w:ascii="Times New Roman" w:hAnsi="Times New Roman" w:cs="Times New Roman"/>
+                <w:sz w:val="24"/>
+                <w:szCs w:val="24"/>
+              </w:rPr>
+              <w:t xml:space="preserve">Tipo pertence </w:t>
+            </w:r>
+            <w:r>
+              <w:rPr>
+                <w:rFonts w:ascii="Times New Roman" w:hAnsi="Times New Roman" w:cs="Times New Roman"/>
+                <w:sz w:val="24"/>
+                <w:szCs w:val="24"/>
+              </w:rPr>
+              <w:t xml:space="preserve">não pode ser excluído. Sistema exibe mensagem “O </w:t>
             </w:r>
             <w:r>
               <w:rPr>

</xml_diff>